<commit_message>
Use case liste opdateret
</commit_message>
<xml_diff>
--- a/Use.case.liste.docx
+++ b/Use.case.liste.docx
@@ -348,14 +348,6 @@
       </w:r>
       <w:proofErr w:type="spellEnd"/>
     </w:p>
-    <w:p>
-      <w:r>
-        <w:t>(ledige 5,6,</w:t>
-      </w:r>
-      <w:r>
-        <w:t>15…)</w:t>
-      </w:r>
-    </w:p>
     <w:p/>
     <w:p>
       <w:pPr>
@@ -431,6 +423,17 @@
           <w:lang w:val="en-US"/>
         </w:rPr>
         <w:t>OC13:</w:t>
+      </w:r>
+    </w:p>
+    <w:p>
+      <w:r>
+        <w:t xml:space="preserve">(ledige </w:t>
+      </w:r>
+      <w:r>
+        <w:t xml:space="preserve">OC </w:t>
+      </w:r>
+      <w:r>
+        <w:t>5,6,15…)</w:t>
       </w:r>
     </w:p>
     <w:p>
@@ -546,13 +549,6 @@
           <w:lang w:val="en-US"/>
         </w:rPr>
       </w:pPr>
-    </w:p>
-    <w:p>
-      <w:pPr>
-        <w:rPr>
-          <w:lang w:val="en-US"/>
-        </w:rPr>
-      </w:pPr>
       <w:r>
         <w:rPr>
           <w:rStyle w:val="Overskrift3Tegn"/>
@@ -645,8 +641,56 @@
           <w:rStyle w:val="Overskrift3Tegn"/>
           <w:lang w:val="en-US"/>
         </w:rPr>
-        <w:t>9</w:t>
-      </w:r>
+        <w:t>9:</w:t>
+      </w:r>
+      <w:r>
+        <w:rPr>
+          <w:lang w:val="en-US"/>
+        </w:rPr>
+        <w:t xml:space="preserve"> </w:t>
+      </w:r>
+      <w:proofErr w:type="spellStart"/>
+      <w:r>
+        <w:rPr>
+          <w:lang w:val="en-US"/>
+        </w:rPr>
+        <w:t>Udregn</w:t>
+      </w:r>
+      <w:proofErr w:type="spellEnd"/>
+      <w:r>
+        <w:rPr>
+          <w:lang w:val="en-US"/>
+        </w:rPr>
+        <w:t xml:space="preserve"> </w:t>
+      </w:r>
+      <w:r>
+        <w:rPr>
+          <w:lang w:val="en-US"/>
+        </w:rPr>
+        <w:t>SF</w:t>
+      </w:r>
+      <w:r>
+        <w:rPr>
+          <w:lang w:val="en-US"/>
+        </w:rPr>
+        <w:br/>
+      </w:r>
+      <w:r>
+        <w:rPr>
+          <w:rStyle w:val="Overskrift3Tegn"/>
+          <w:lang w:val="en-US"/>
+        </w:rPr>
+        <w:t xml:space="preserve">OC </w:t>
+      </w:r>
+      <w:proofErr w:type="spellStart"/>
+      <w:r>
+        <w:rPr>
+          <w:rStyle w:val="Overskrift3Tegn"/>
+          <w:lang w:val="en-US"/>
+        </w:rPr>
+        <w:t>numre</w:t>
+      </w:r>
+      <w:proofErr w:type="spellEnd"/>
       <w:r>
         <w:rPr>
           <w:rStyle w:val="Overskrift3Tegn"/>
@@ -654,12 +698,131 @@
         </w:rPr>
         <w:t>:</w:t>
       </w:r>
-      <w:r>
-        <w:rPr>
+    </w:p>
+    <w:p>
+      <w:pPr>
+        <w:rPr>
+          <w:lang w:val="en-US"/>
+        </w:rPr>
+      </w:pPr>
+    </w:p>
+    <w:p>
+      <w:pPr>
+        <w:rPr>
+          <w:lang w:val="en-US"/>
+        </w:rPr>
+      </w:pPr>
+      <w:r>
+        <w:rPr>
+          <w:rStyle w:val="Overskrift3Tegn"/>
+          <w:lang w:val="en-US"/>
+        </w:rPr>
+        <w:t>Use case: #</w:t>
+      </w:r>
+      <w:r>
+        <w:rPr>
+          <w:rStyle w:val="Overskrift3Tegn"/>
+          <w:lang w:val="en-US"/>
+        </w:rPr>
+        <w:t>10</w:t>
+      </w:r>
+      <w:r>
+        <w:rPr>
+          <w:rStyle w:val="Overskrift3Tegn"/>
+          <w:lang w:val="en-US"/>
+        </w:rPr>
+        <w:t>:</w:t>
+      </w:r>
+      <w:r>
+        <w:rPr>
+          <w:rStyle w:val="Overskrift3Tegn"/>
           <w:lang w:val="en-US"/>
         </w:rPr>
         <w:t xml:space="preserve"> </w:t>
       </w:r>
+      <w:r>
+        <w:rPr>
+          <w:lang w:val="en-US"/>
+        </w:rPr>
+        <w:t xml:space="preserve"> </w:t>
+      </w:r>
+      <w:proofErr w:type="spellStart"/>
+      <w:r>
+        <w:rPr>
+          <w:lang w:val="en-US"/>
+        </w:rPr>
+        <w:t>beregn</w:t>
+      </w:r>
+      <w:proofErr w:type="spellEnd"/>
+      <w:r>
+        <w:rPr>
+          <w:lang w:val="en-US"/>
+        </w:rPr>
+        <w:t xml:space="preserve"> areal</w:t>
+      </w:r>
+      <w:r>
+        <w:rPr>
+          <w:lang w:val="en-US"/>
+        </w:rPr>
+        <w:br/>
+      </w:r>
+      <w:r>
+        <w:rPr>
+          <w:rStyle w:val="Overskrift3Tegn"/>
+          <w:lang w:val="en-US"/>
+        </w:rPr>
+        <w:t xml:space="preserve">OC </w:t>
+      </w:r>
+      <w:proofErr w:type="spellStart"/>
+      <w:r>
+        <w:rPr>
+          <w:rStyle w:val="Overskrift3Tegn"/>
+          <w:lang w:val="en-US"/>
+        </w:rPr>
+        <w:t>numre</w:t>
+      </w:r>
+      <w:proofErr w:type="spellEnd"/>
+      <w:r>
+        <w:rPr>
+          <w:rStyle w:val="Overskrift3Tegn"/>
+          <w:lang w:val="en-US"/>
+        </w:rPr>
+        <w:t>:</w:t>
+      </w:r>
+    </w:p>
+    <w:p>
+      <w:pPr>
+        <w:rPr>
+          <w:lang w:val="en-US"/>
+        </w:rPr>
+      </w:pPr>
+    </w:p>
+    <w:p>
+      <w:pPr>
+        <w:rPr>
+          <w:lang w:val="en-US"/>
+        </w:rPr>
+      </w:pPr>
+      <w:r>
+        <w:rPr>
+          <w:rStyle w:val="Overskrift3Tegn"/>
+          <w:lang w:val="en-US"/>
+        </w:rPr>
+        <w:t>Use case: #</w:t>
+      </w:r>
+      <w:r>
+        <w:rPr>
+          <w:rStyle w:val="Overskrift3Tegn"/>
+          <w:lang w:val="en-US"/>
+        </w:rPr>
+        <w:t>9:</w:t>
+      </w:r>
+      <w:r>
+        <w:rPr>
+          <w:lang w:val="en-US"/>
+        </w:rPr>
+        <w:t xml:space="preserve"> </w:t>
+      </w:r>
       <w:proofErr w:type="spellStart"/>
       <w:r>
         <w:rPr>
@@ -679,6 +842,241 @@
           <w:lang w:val="en-US"/>
         </w:rPr>
         <w:t>SF</w:t>
+      </w:r>
+      <w:r>
+        <w:rPr>
+          <w:lang w:val="en-US"/>
+        </w:rPr>
+        <w:br/>
+      </w:r>
+      <w:r>
+        <w:rPr>
+          <w:rStyle w:val="Overskrift3Tegn"/>
+          <w:lang w:val="en-US"/>
+        </w:rPr>
+        <w:t xml:space="preserve">OC </w:t>
+      </w:r>
+      <w:proofErr w:type="spellStart"/>
+      <w:r>
+        <w:rPr>
+          <w:rStyle w:val="Overskrift3Tegn"/>
+          <w:lang w:val="en-US"/>
+        </w:rPr>
+        <w:t>numre</w:t>
+      </w:r>
+      <w:proofErr w:type="spellEnd"/>
+      <w:r>
+        <w:rPr>
+          <w:rStyle w:val="Overskrift3Tegn"/>
+          <w:lang w:val="en-US"/>
+        </w:rPr>
+        <w:t>:</w:t>
+      </w:r>
+    </w:p>
+    <w:p>
+      <w:pPr>
+        <w:rPr>
+          <w:lang w:val="en-US"/>
+        </w:rPr>
+      </w:pPr>
+    </w:p>
+    <w:p>
+      <w:pPr>
+        <w:rPr>
+          <w:lang w:val="en-US"/>
+        </w:rPr>
+      </w:pPr>
+      <w:r>
+        <w:rPr>
+          <w:rStyle w:val="Overskrift3Tegn"/>
+          <w:lang w:val="en-US"/>
+        </w:rPr>
+        <w:t>Use case: #</w:t>
+      </w:r>
+      <w:r>
+        <w:rPr>
+          <w:rStyle w:val="Overskrift3Tegn"/>
+          <w:lang w:val="en-US"/>
+        </w:rPr>
+        <w:t>9:</w:t>
+      </w:r>
+      <w:r>
+        <w:rPr>
+          <w:lang w:val="en-US"/>
+        </w:rPr>
+        <w:t xml:space="preserve"> </w:t>
+      </w:r>
+      <w:proofErr w:type="spellStart"/>
+      <w:r>
+        <w:rPr>
+          <w:lang w:val="en-US"/>
+        </w:rPr>
+        <w:t>Udregn</w:t>
+      </w:r>
+      <w:proofErr w:type="spellEnd"/>
+      <w:r>
+        <w:rPr>
+          <w:lang w:val="en-US"/>
+        </w:rPr>
+        <w:t xml:space="preserve"> </w:t>
+      </w:r>
+      <w:r>
+        <w:rPr>
+          <w:lang w:val="en-US"/>
+        </w:rPr>
+        <w:t>SF</w:t>
+      </w:r>
+      <w:r>
+        <w:rPr>
+          <w:lang w:val="en-US"/>
+        </w:rPr>
+        <w:br/>
+      </w:r>
+      <w:r>
+        <w:rPr>
+          <w:rStyle w:val="Overskrift3Tegn"/>
+          <w:lang w:val="en-US"/>
+        </w:rPr>
+        <w:t xml:space="preserve">OC </w:t>
+      </w:r>
+      <w:proofErr w:type="spellStart"/>
+      <w:r>
+        <w:rPr>
+          <w:rStyle w:val="Overskrift3Tegn"/>
+          <w:lang w:val="en-US"/>
+        </w:rPr>
+        <w:t>numre</w:t>
+      </w:r>
+      <w:proofErr w:type="spellEnd"/>
+      <w:r>
+        <w:rPr>
+          <w:rStyle w:val="Overskrift3Tegn"/>
+          <w:lang w:val="en-US"/>
+        </w:rPr>
+        <w:t>:</w:t>
+      </w:r>
+    </w:p>
+    <w:p>
+      <w:pPr>
+        <w:rPr>
+          <w:lang w:val="en-US"/>
+        </w:rPr>
+      </w:pPr>
+    </w:p>
+    <w:p>
+      <w:pPr>
+        <w:rPr>
+          <w:lang w:val="en-US"/>
+        </w:rPr>
+      </w:pPr>
+      <w:r>
+        <w:rPr>
+          <w:rStyle w:val="Overskrift3Tegn"/>
+          <w:lang w:val="en-US"/>
+        </w:rPr>
+        <w:t>Use case: #</w:t>
+      </w:r>
+      <w:r>
+        <w:rPr>
+          <w:rStyle w:val="Overskrift3Tegn"/>
+          <w:lang w:val="en-US"/>
+        </w:rPr>
+        <w:t>9:</w:t>
+      </w:r>
+      <w:r>
+        <w:rPr>
+          <w:lang w:val="en-US"/>
+        </w:rPr>
+        <w:t xml:space="preserve"> </w:t>
+      </w:r>
+      <w:proofErr w:type="spellStart"/>
+      <w:r>
+        <w:rPr>
+          <w:lang w:val="en-US"/>
+        </w:rPr>
+        <w:t>Udregn</w:t>
+      </w:r>
+      <w:proofErr w:type="spellEnd"/>
+      <w:r>
+        <w:rPr>
+          <w:lang w:val="en-US"/>
+        </w:rPr>
+        <w:t xml:space="preserve"> </w:t>
+      </w:r>
+      <w:r>
+        <w:rPr>
+          <w:lang w:val="en-US"/>
+        </w:rPr>
+        <w:t>SF</w:t>
+      </w:r>
+      <w:r>
+        <w:rPr>
+          <w:lang w:val="en-US"/>
+        </w:rPr>
+        <w:br/>
+      </w:r>
+      <w:r>
+        <w:rPr>
+          <w:rStyle w:val="Overskrift3Tegn"/>
+          <w:lang w:val="en-US"/>
+        </w:rPr>
+        <w:t xml:space="preserve">OC </w:t>
+      </w:r>
+      <w:proofErr w:type="spellStart"/>
+      <w:r>
+        <w:rPr>
+          <w:rStyle w:val="Overskrift3Tegn"/>
+          <w:lang w:val="en-US"/>
+        </w:rPr>
+        <w:t>numre</w:t>
+      </w:r>
+      <w:proofErr w:type="spellEnd"/>
+      <w:r>
+        <w:rPr>
+          <w:rStyle w:val="Overskrift3Tegn"/>
+          <w:lang w:val="en-US"/>
+        </w:rPr>
+        <w:t>:</w:t>
+      </w:r>
+    </w:p>
+    <w:p>
+      <w:pPr>
+        <w:rPr>
+          <w:lang w:val="en-US"/>
+        </w:rPr>
+      </w:pPr>
+      <w:r>
+        <w:rPr>
+          <w:lang w:val="en-US"/>
+        </w:rPr>
+        <w:br w:type="page"/>
+      </w:r>
+    </w:p>
+    <w:p>
+      <w:pPr>
+        <w:rPr>
+          <w:lang w:val="en-US"/>
+        </w:rPr>
+      </w:pPr>
+      <w:r>
+        <w:rPr>
+          <w:rStyle w:val="Overskrift3Tegn"/>
+          <w:lang w:val="en-US"/>
+        </w:rPr>
+        <w:t>Use case: #</w:t>
+      </w:r>
+      <w:r>
+        <w:rPr>
+          <w:rStyle w:val="Overskrift3Tegn"/>
+          <w:lang w:val="en-US"/>
+        </w:rPr>
+        <w:t>9:</w:t>
+      </w:r>
+      <w:r>
+        <w:rPr>
+          <w:lang w:val="en-US"/>
+        </w:rPr>
+        <w:t xml:space="preserve"> </w:t>
       </w:r>
       <w:r>
         <w:rPr>

</xml_diff>

<commit_message>
Use case liste opdateret igen igen :D
</commit_message>
<xml_diff>
--- a/Use.case.liste.docx
+++ b/Use.case.liste.docx
@@ -798,316 +798,52 @@
       </w:pPr>
     </w:p>
     <w:p>
-      <w:pPr>
-        <w:rPr>
-          <w:lang w:val="en-US"/>
-        </w:rPr>
-      </w:pPr>
-      <w:r>
-        <w:rPr>
-          <w:rStyle w:val="Overskrift3Tegn"/>
-          <w:lang w:val="en-US"/>
-        </w:rPr>
-        <w:t>Use case: #</w:t>
-      </w:r>
-      <w:r>
-        <w:rPr>
-          <w:rStyle w:val="Overskrift3Tegn"/>
-          <w:lang w:val="en-US"/>
-        </w:rPr>
-        <w:t>9:</w:t>
-      </w:r>
-      <w:r>
-        <w:rPr>
-          <w:lang w:val="en-US"/>
-        </w:rPr>
+      <w:proofErr w:type="spellStart"/>
+      <w:r>
+        <w:rPr>
+          <w:rStyle w:val="Overskrift3Tegn"/>
+        </w:rPr>
+        <w:t>Use</w:t>
+      </w:r>
+      <w:proofErr w:type="spellEnd"/>
+      <w:r>
+        <w:rPr>
+          <w:rStyle w:val="Overskrift3Tegn"/>
+        </w:rPr>
+        <w:t xml:space="preserve"> case: #</w:t>
+      </w:r>
+      <w:r>
+        <w:rPr>
+          <w:rStyle w:val="Overskrift3Tegn"/>
+        </w:rPr>
+        <w:t>11</w:t>
+      </w:r>
+      <w:r>
+        <w:rPr>
+          <w:rStyle w:val="Overskrift3Tegn"/>
+        </w:rPr>
+        <w:t>:</w:t>
+      </w:r>
+      <w:r>
         <w:t xml:space="preserve"> </w:t>
       </w:r>
-      <w:proofErr w:type="spellStart"/>
-      <w:r>
-        <w:rPr>
-          <w:lang w:val="en-US"/>
-        </w:rPr>
-        <w:t>Udregn</w:t>
-      </w:r>
-      <w:proofErr w:type="spellEnd"/>
-      <w:r>
-        <w:rPr>
-          <w:lang w:val="en-US"/>
-        </w:rPr>
-        <w:t xml:space="preserve"> </w:t>
-      </w:r>
-      <w:r>
-        <w:rPr>
-          <w:lang w:val="en-US"/>
-        </w:rPr>
-        <w:t>SF</w:t>
-      </w:r>
-      <w:r>
-        <w:rPr>
-          <w:lang w:val="en-US"/>
-        </w:rPr>
-        <w:br/>
-      </w:r>
-      <w:r>
-        <w:rPr>
-          <w:rStyle w:val="Overskrift3Tegn"/>
-          <w:lang w:val="en-US"/>
-        </w:rPr>
-        <w:t xml:space="preserve">OC </w:t>
-      </w:r>
-      <w:proofErr w:type="spellStart"/>
-      <w:r>
-        <w:rPr>
-          <w:rStyle w:val="Overskrift3Tegn"/>
-          <w:lang w:val="en-US"/>
-        </w:rPr>
-        <w:t>numre</w:t>
-      </w:r>
-      <w:proofErr w:type="spellEnd"/>
-      <w:r>
-        <w:rPr>
-          <w:rStyle w:val="Overskrift3Tegn"/>
-          <w:lang w:val="en-US"/>
-        </w:rPr>
-        <w:t>:</w:t>
-      </w:r>
-    </w:p>
-    <w:p>
-      <w:pPr>
-        <w:rPr>
-          <w:lang w:val="en-US"/>
-        </w:rPr>
-      </w:pPr>
-    </w:p>
-    <w:p>
-      <w:pPr>
-        <w:rPr>
-          <w:lang w:val="en-US"/>
-        </w:rPr>
-      </w:pPr>
-      <w:r>
-        <w:rPr>
-          <w:rStyle w:val="Overskrift3Tegn"/>
-          <w:lang w:val="en-US"/>
-        </w:rPr>
-        <w:t>Use case: #</w:t>
-      </w:r>
-      <w:r>
-        <w:rPr>
-          <w:rStyle w:val="Overskrift3Tegn"/>
-          <w:lang w:val="en-US"/>
-        </w:rPr>
-        <w:t>9:</w:t>
-      </w:r>
-      <w:r>
-        <w:rPr>
-          <w:lang w:val="en-US"/>
-        </w:rPr>
-        <w:t xml:space="preserve"> </w:t>
-      </w:r>
-      <w:proofErr w:type="spellStart"/>
-      <w:r>
-        <w:rPr>
-          <w:lang w:val="en-US"/>
-        </w:rPr>
-        <w:t>Udregn</w:t>
-      </w:r>
-      <w:proofErr w:type="spellEnd"/>
-      <w:r>
-        <w:rPr>
-          <w:lang w:val="en-US"/>
-        </w:rPr>
-        <w:t xml:space="preserve"> </w:t>
-      </w:r>
-      <w:r>
-        <w:rPr>
-          <w:lang w:val="en-US"/>
-        </w:rPr>
-        <w:t>SF</w:t>
-      </w:r>
-      <w:r>
-        <w:rPr>
-          <w:lang w:val="en-US"/>
-        </w:rPr>
-        <w:br/>
-      </w:r>
-      <w:r>
-        <w:rPr>
-          <w:rStyle w:val="Overskrift3Tegn"/>
-          <w:lang w:val="en-US"/>
-        </w:rPr>
-        <w:t xml:space="preserve">OC </w:t>
-      </w:r>
-      <w:proofErr w:type="spellStart"/>
-      <w:r>
-        <w:rPr>
-          <w:rStyle w:val="Overskrift3Tegn"/>
-          <w:lang w:val="en-US"/>
-        </w:rPr>
-        <w:t>numre</w:t>
-      </w:r>
-      <w:proofErr w:type="spellEnd"/>
-      <w:r>
-        <w:rPr>
-          <w:rStyle w:val="Overskrift3Tegn"/>
-          <w:lang w:val="en-US"/>
-        </w:rPr>
-        <w:t>:</w:t>
-      </w:r>
-    </w:p>
-    <w:p>
-      <w:pPr>
-        <w:rPr>
-          <w:lang w:val="en-US"/>
-        </w:rPr>
-      </w:pPr>
-    </w:p>
-    <w:p>
-      <w:pPr>
-        <w:rPr>
-          <w:lang w:val="en-US"/>
-        </w:rPr>
-      </w:pPr>
-      <w:r>
-        <w:rPr>
-          <w:rStyle w:val="Overskrift3Tegn"/>
-          <w:lang w:val="en-US"/>
-        </w:rPr>
-        <w:t>Use case: #</w:t>
-      </w:r>
-      <w:r>
-        <w:rPr>
-          <w:rStyle w:val="Overskrift3Tegn"/>
-          <w:lang w:val="en-US"/>
-        </w:rPr>
-        <w:t>9:</w:t>
-      </w:r>
-      <w:r>
-        <w:rPr>
-          <w:lang w:val="en-US"/>
-        </w:rPr>
-        <w:t xml:space="preserve"> </w:t>
-      </w:r>
-      <w:proofErr w:type="spellStart"/>
-      <w:r>
-        <w:rPr>
-          <w:lang w:val="en-US"/>
-        </w:rPr>
-        <w:t>Udregn</w:t>
-      </w:r>
-      <w:proofErr w:type="spellEnd"/>
-      <w:r>
-        <w:rPr>
-          <w:lang w:val="en-US"/>
-        </w:rPr>
-        <w:t xml:space="preserve"> </w:t>
-      </w:r>
-      <w:r>
-        <w:rPr>
-          <w:lang w:val="en-US"/>
-        </w:rPr>
-        <w:t>SF</w:t>
-      </w:r>
-      <w:r>
-        <w:rPr>
-          <w:lang w:val="en-US"/>
-        </w:rPr>
-        <w:br/>
-      </w:r>
-      <w:r>
-        <w:rPr>
-          <w:rStyle w:val="Overskrift3Tegn"/>
-          <w:lang w:val="en-US"/>
-        </w:rPr>
-        <w:t xml:space="preserve">OC </w:t>
-      </w:r>
-      <w:proofErr w:type="spellStart"/>
-      <w:r>
-        <w:rPr>
-          <w:rStyle w:val="Overskrift3Tegn"/>
-          <w:lang w:val="en-US"/>
-        </w:rPr>
-        <w:t>numre</w:t>
-      </w:r>
-      <w:proofErr w:type="spellEnd"/>
-      <w:r>
-        <w:rPr>
-          <w:rStyle w:val="Overskrift3Tegn"/>
-          <w:lang w:val="en-US"/>
-        </w:rPr>
-        <w:t>:</w:t>
-      </w:r>
-    </w:p>
-    <w:p>
-      <w:pPr>
-        <w:rPr>
-          <w:lang w:val="en-US"/>
-        </w:rPr>
-      </w:pPr>
-      <w:r>
-        <w:rPr>
-          <w:lang w:val="en-US"/>
-        </w:rPr>
-        <w:br w:type="page"/>
-      </w:r>
-    </w:p>
-    <w:p>
-      <w:pPr>
-        <w:rPr>
-          <w:lang w:val="en-US"/>
-        </w:rPr>
-      </w:pPr>
-      <w:r>
-        <w:rPr>
-          <w:rStyle w:val="Overskrift3Tegn"/>
-          <w:lang w:val="en-US"/>
-        </w:rPr>
-        <w:t>Use case: #</w:t>
-      </w:r>
-      <w:r>
-        <w:rPr>
-          <w:rStyle w:val="Overskrift3Tegn"/>
-          <w:lang w:val="en-US"/>
-        </w:rPr>
-        <w:t>9:</w:t>
-      </w:r>
-      <w:r>
-        <w:rPr>
-          <w:lang w:val="en-US"/>
-        </w:rPr>
-        <w:t xml:space="preserve"> </w:t>
-      </w:r>
-      <w:r>
-        <w:rPr>
-          <w:lang w:val="en-US"/>
-        </w:rPr>
-        <w:br/>
-      </w:r>
-      <w:r>
-        <w:rPr>
-          <w:rStyle w:val="Overskrift3Tegn"/>
-          <w:lang w:val="en-US"/>
-        </w:rPr>
-        <w:t xml:space="preserve">OC </w:t>
-      </w:r>
-      <w:proofErr w:type="spellStart"/>
-      <w:r>
-        <w:rPr>
-          <w:rStyle w:val="Overskrift3Tegn"/>
-          <w:lang w:val="en-US"/>
-        </w:rPr>
-        <w:t>numre</w:t>
-      </w:r>
-      <w:proofErr w:type="spellEnd"/>
-      <w:r>
-        <w:rPr>
-          <w:rStyle w:val="Overskrift3Tegn"/>
-          <w:lang w:val="en-US"/>
-        </w:rPr>
-        <w:t>:</w:t>
-      </w:r>
-    </w:p>
+      <w:r>
+        <w:t>Præsentér ud</w:t>
+      </w:r>
+      <w:r>
+        <w:t>regninger</w:t>
+      </w:r>
+      <w:r>
+        <w:br/>
+      </w:r>
+      <w:r>
+        <w:rPr>
+          <w:rStyle w:val="Overskrift3Tegn"/>
+        </w:rPr>
+        <w:t>OC numre:</w:t>
+      </w:r>
+    </w:p>
+    <w:p/>
     <w:p>
       <w:pPr>
         <w:rPr>

</xml_diff>

<commit_message>
Use case liste update
</commit_message>
<xml_diff>
--- a/Use.case.liste.docx
+++ b/Use.case.liste.docx
@@ -265,7 +265,16 @@
       </w:r>
       <w:proofErr w:type="spellStart"/>
       <w:r>
-        <w:t>gettau</w:t>
+        <w:t>ge</w:t>
+      </w:r>
+      <w:r>
+        <w:t>t</w:t>
+      </w:r>
+      <w:r>
+        <w:t>T</w:t>
+      </w:r>
+      <w:r>
+        <w:t>au</w:t>
       </w:r>
       <w:proofErr w:type="spellEnd"/>
       <w:r>
@@ -575,23 +584,6 @@
           <w:lang w:val="en-US"/>
         </w:rPr>
         <w:t>:</w:t>
-      </w:r>
-    </w:p>
-    <w:p>
-      <w:pPr>
-        <w:rPr>
-          <w:rFonts w:asciiTheme="majorHAnsi" w:eastAsiaTheme="majorEastAsia" w:hAnsiTheme="majorHAnsi" w:cstheme="majorBidi"/>
-          <w:b/>
-          <w:bCs/>
-          <w:color w:val="4F81BD" w:themeColor="accent1"/>
-          <w:lang w:val="en-US"/>
-        </w:rPr>
-      </w:pPr>
-      <w:r>
-        <w:rPr>
-          <w:lang w:val="en-US"/>
-        </w:rPr>
-        <w:t>OC13:</w:t>
       </w:r>
     </w:p>
     <w:p>

</xml_diff>

<commit_message>
Use case liste opdateret med UC7
</commit_message>
<xml_diff>
--- a/Use.case.liste.docx
+++ b/Use.case.liste.docx
@@ -319,15 +319,82 @@
           <w:b/>
           <w:bCs/>
           <w:color w:val="4F81BD" w:themeColor="accent1"/>
-          <w:lang w:val="en-US"/>
         </w:rPr>
       </w:pPr>
-      <w:r>
-        <w:rPr>
-          <w:rStyle w:val="Overskrift3Tegn"/>
-          <w:lang w:val="en-US"/>
-        </w:rPr>
-        <w:t>Use case: #5</w:t>
+      <w:proofErr w:type="spellStart"/>
+      <w:r>
+        <w:rPr>
+          <w:rStyle w:val="Overskrift3Tegn"/>
+        </w:rPr>
+        <w:t>Use</w:t>
+      </w:r>
+      <w:proofErr w:type="spellEnd"/>
+      <w:r>
+        <w:rPr>
+          <w:rStyle w:val="Overskrift3Tegn"/>
+        </w:rPr>
+        <w:t xml:space="preserve"> case: #5</w:t>
+      </w:r>
+      <w:r>
+        <w:t xml:space="preserve"> Udregn </w:t>
+      </w:r>
+      <w:proofErr w:type="spellStart"/>
+      <w:r>
+        <w:t>Σ</w:t>
+      </w:r>
+      <w:r>
+        <w:t>n</w:t>
+      </w:r>
+      <w:proofErr w:type="spellEnd"/>
+      <w:r>
+        <w:br/>
+      </w:r>
+      <w:r>
+        <w:rPr>
+          <w:rStyle w:val="Overskrift3Tegn"/>
+        </w:rPr>
+        <w:t>OC numre:</w:t>
+      </w:r>
+      <w:r>
+        <w:rPr>
+          <w:rStyle w:val="Overskrift3Tegn"/>
+        </w:rPr>
+        <w:br/>
+      </w:r>
+      <w:r>
+        <w:t xml:space="preserve">OC13: </w:t>
+      </w:r>
+      <w:proofErr w:type="spellStart"/>
+      <w:r>
+        <w:t>setNormalkraft</w:t>
+      </w:r>
+      <w:proofErr w:type="spellEnd"/>
+      <w:r>
+        <w:br/>
+        <w:t xml:space="preserve">OC14: </w:t>
+      </w:r>
+      <w:proofErr w:type="spellStart"/>
+      <w:r>
+        <w:t>getSigma</w:t>
+      </w:r>
+      <w:r>
+        <w:t>N</w:t>
+      </w:r>
+      <w:proofErr w:type="spellEnd"/>
+    </w:p>
+    <w:p/>
+    <w:p>
+      <w:pPr>
+        <w:rPr>
+          <w:lang w:val="en-US"/>
+        </w:rPr>
+      </w:pPr>
+      <w:r>
+        <w:rPr>
+          <w:rStyle w:val="Overskrift3Tegn"/>
+          <w:lang w:val="en-US"/>
+        </w:rPr>
+        <w:t>Use case: #6</w:t>
       </w:r>
       <w:r>
         <w:rPr>
@@ -340,99 +407,102 @@
         <w:rPr>
           <w:lang w:val="en-US"/>
         </w:rPr>
-        <w:t>Udregn</w:t>
-      </w:r>
-      <w:proofErr w:type="spellEnd"/>
+        <w:t>Angiv</w:t>
+      </w:r>
+      <w:proofErr w:type="spellEnd"/>
+      <w:r>
+        <w:rPr>
+          <w:lang w:val="en-US"/>
+        </w:rPr>
+        <w:t xml:space="preserve"> areal</w:t>
+      </w:r>
+      <w:r>
+        <w:rPr>
+          <w:lang w:val="en-US"/>
+        </w:rPr>
+        <w:br/>
+      </w:r>
+      <w:r>
+        <w:rPr>
+          <w:rStyle w:val="Overskrift3Tegn"/>
+          <w:lang w:val="en-US"/>
+        </w:rPr>
+        <w:t xml:space="preserve">OC </w:t>
+      </w:r>
+      <w:proofErr w:type="spellStart"/>
+      <w:r>
+        <w:rPr>
+          <w:rStyle w:val="Overskrift3Tegn"/>
+          <w:lang w:val="en-US"/>
+        </w:rPr>
+        <w:t>numre</w:t>
+      </w:r>
+      <w:proofErr w:type="spellEnd"/>
+      <w:proofErr w:type="gramStart"/>
+      <w:r>
+        <w:rPr>
+          <w:rStyle w:val="Overskrift3Tegn"/>
+          <w:lang w:val="en-US"/>
+        </w:rPr>
+        <w:t>:</w:t>
+      </w:r>
+      <w:proofErr w:type="gramEnd"/>
+      <w:r>
+        <w:rPr>
+          <w:rStyle w:val="Overskrift3Tegn"/>
+          <w:lang w:val="en-US"/>
+        </w:rPr>
+        <w:br/>
+      </w:r>
+      <w:r>
+        <w:rPr>
+          <w:lang w:val="en-US"/>
+        </w:rPr>
+        <w:t>OC15</w:t>
+      </w:r>
+      <w:r>
+        <w:rPr>
+          <w:lang w:val="en-US"/>
+        </w:rPr>
+        <w:t>:</w:t>
+      </w:r>
       <w:r>
         <w:rPr>
           <w:lang w:val="en-US"/>
         </w:rPr>
         <w:t xml:space="preserve"> </w:t>
       </w:r>
-      <w:r>
-        <w:t>Σ</w:t>
-      </w:r>
-      <w:r>
-        <w:rPr>
-          <w:lang w:val="en-US"/>
-        </w:rPr>
-        <w:t>n</w:t>
-      </w:r>
-      <w:r>
-        <w:rPr>
-          <w:lang w:val="en-US"/>
-        </w:rPr>
-        <w:br/>
-      </w:r>
-      <w:r>
-        <w:rPr>
-          <w:rStyle w:val="Overskrift3Tegn"/>
-          <w:lang w:val="en-US"/>
-        </w:rPr>
-        <w:t xml:space="preserve">OC </w:t>
-      </w:r>
-      <w:proofErr w:type="spellStart"/>
-      <w:r>
-        <w:rPr>
-          <w:rStyle w:val="Overskrift3Tegn"/>
-          <w:lang w:val="en-US"/>
-        </w:rPr>
-        <w:t>numre</w:t>
-      </w:r>
-      <w:proofErr w:type="spellEnd"/>
-      <w:r>
-        <w:rPr>
-          <w:rStyle w:val="Overskrift3Tegn"/>
-          <w:lang w:val="en-US"/>
-        </w:rPr>
-        <w:t>:</w:t>
-      </w:r>
-      <w:r>
-        <w:rPr>
-          <w:rStyle w:val="Overskrift3Tegn"/>
-          <w:lang w:val="en-US"/>
-        </w:rPr>
-        <w:br/>
-      </w:r>
-      <w:r>
-        <w:rPr>
-          <w:lang w:val="en-US"/>
-        </w:rPr>
-        <w:t xml:space="preserve">OC13: </w:t>
-      </w:r>
-      <w:proofErr w:type="spellStart"/>
-      <w:r>
-        <w:rPr>
-          <w:lang w:val="en-US"/>
-        </w:rPr>
-        <w:t>setNormalkraft</w:t>
-      </w:r>
-      <w:proofErr w:type="spellEnd"/>
-      <w:r>
-        <w:rPr>
-          <w:lang w:val="en-US"/>
-        </w:rPr>
-        <w:br/>
-        <w:t xml:space="preserve">OC14: </w:t>
-      </w:r>
-      <w:proofErr w:type="spellStart"/>
-      <w:r>
-        <w:rPr>
-          <w:lang w:val="en-US"/>
-        </w:rPr>
-        <w:t>getSigma</w:t>
-      </w:r>
-      <w:r>
-        <w:rPr>
-          <w:lang w:val="en-US"/>
-        </w:rPr>
-        <w:t>N</w:t>
+      <w:proofErr w:type="spellStart"/>
+      <w:r>
+        <w:rPr>
+          <w:lang w:val="en-US"/>
+        </w:rPr>
+        <w:t>setAreal</w:t>
+      </w:r>
+      <w:proofErr w:type="spellEnd"/>
+      <w:r>
+        <w:rPr>
+          <w:lang w:val="en-US"/>
+        </w:rPr>
+        <w:br/>
+        <w:t xml:space="preserve">OC16: </w:t>
+      </w:r>
+      <w:proofErr w:type="spellStart"/>
+      <w:r>
+        <w:rPr>
+          <w:lang w:val="en-US"/>
+        </w:rPr>
+        <w:t>sletIndtastetAreal</w:t>
       </w:r>
       <w:proofErr w:type="spellEnd"/>
     </w:p>
     <w:p>
       <w:pPr>
         <w:rPr>
+          <w:rFonts w:asciiTheme="majorHAnsi" w:eastAsiaTheme="majorEastAsia" w:hAnsiTheme="majorHAnsi" w:cstheme="majorBidi"/>
+          <w:b/>
+          <w:bCs/>
+          <w:color w:val="4F81BD" w:themeColor="accent1"/>
           <w:lang w:val="en-US"/>
         </w:rPr>
       </w:pPr>
@@ -440,119 +510,6 @@
     <w:p>
       <w:pPr>
         <w:rPr>
-          <w:lang w:val="en-US"/>
-        </w:rPr>
-      </w:pPr>
-      <w:r>
-        <w:rPr>
-          <w:rStyle w:val="Overskrift3Tegn"/>
-          <w:lang w:val="en-US"/>
-        </w:rPr>
-        <w:t>Use case: #6</w:t>
-      </w:r>
-      <w:r>
-        <w:rPr>
-          <w:lang w:val="en-US"/>
-        </w:rPr>
-        <w:t xml:space="preserve"> </w:t>
-      </w:r>
-      <w:proofErr w:type="spellStart"/>
-      <w:r>
-        <w:rPr>
-          <w:lang w:val="en-US"/>
-        </w:rPr>
-        <w:t>Angiv</w:t>
-      </w:r>
-      <w:proofErr w:type="spellEnd"/>
-      <w:r>
-        <w:rPr>
-          <w:lang w:val="en-US"/>
-        </w:rPr>
-        <w:t xml:space="preserve"> areal</w:t>
-      </w:r>
-      <w:r>
-        <w:rPr>
-          <w:lang w:val="en-US"/>
-        </w:rPr>
-        <w:br/>
-      </w:r>
-      <w:r>
-        <w:rPr>
-          <w:rStyle w:val="Overskrift3Tegn"/>
-          <w:lang w:val="en-US"/>
-        </w:rPr>
-        <w:t xml:space="preserve">OC </w:t>
-      </w:r>
-      <w:proofErr w:type="spellStart"/>
-      <w:r>
-        <w:rPr>
-          <w:rStyle w:val="Overskrift3Tegn"/>
-          <w:lang w:val="en-US"/>
-        </w:rPr>
-        <w:t>numre</w:t>
-      </w:r>
-      <w:proofErr w:type="spellEnd"/>
-      <w:proofErr w:type="gramStart"/>
-      <w:r>
-        <w:rPr>
-          <w:rStyle w:val="Overskrift3Tegn"/>
-          <w:lang w:val="en-US"/>
-        </w:rPr>
-        <w:t>:</w:t>
-      </w:r>
-      <w:proofErr w:type="gramEnd"/>
-      <w:r>
-        <w:rPr>
-          <w:rStyle w:val="Overskrift3Tegn"/>
-          <w:lang w:val="en-US"/>
-        </w:rPr>
-        <w:br/>
-      </w:r>
-      <w:r>
-        <w:rPr>
-          <w:lang w:val="en-US"/>
-        </w:rPr>
-        <w:t>OC15</w:t>
-      </w:r>
-      <w:r>
-        <w:rPr>
-          <w:lang w:val="en-US"/>
-        </w:rPr>
-        <w:t>:</w:t>
-      </w:r>
-      <w:r>
-        <w:rPr>
-          <w:lang w:val="en-US"/>
-        </w:rPr>
-        <w:t xml:space="preserve"> </w:t>
-      </w:r>
-      <w:proofErr w:type="spellStart"/>
-      <w:r>
-        <w:rPr>
-          <w:lang w:val="en-US"/>
-        </w:rPr>
-        <w:t>setAreal</w:t>
-      </w:r>
-      <w:proofErr w:type="spellEnd"/>
-      <w:r>
-        <w:rPr>
-          <w:lang w:val="en-US"/>
-        </w:rPr>
-        <w:br/>
-        <w:t xml:space="preserve">OC16: </w:t>
-      </w:r>
-      <w:proofErr w:type="spellStart"/>
-      <w:r>
-        <w:rPr>
-          <w:lang w:val="en-US"/>
-        </w:rPr>
-        <w:t>sletIndtastetAreal</w:t>
-      </w:r>
-      <w:proofErr w:type="spellEnd"/>
-    </w:p>
-    <w:p>
-      <w:pPr>
-        <w:rPr>
           <w:rFonts w:asciiTheme="majorHAnsi" w:eastAsiaTheme="majorEastAsia" w:hAnsiTheme="majorHAnsi" w:cstheme="majorBidi"/>
           <w:b/>
           <w:bCs/>
@@ -568,6 +525,87 @@
           <w:b/>
           <w:bCs/>
           <w:color w:val="4F81BD" w:themeColor="accent1"/>
+        </w:rPr>
+      </w:pPr>
+      <w:proofErr w:type="spellStart"/>
+      <w:r>
+        <w:rPr>
+          <w:rStyle w:val="Overskrift3Tegn"/>
+        </w:rPr>
+        <w:t>Use</w:t>
+      </w:r>
+      <w:proofErr w:type="spellEnd"/>
+      <w:r>
+        <w:rPr>
+          <w:rStyle w:val="Overskrift3Tegn"/>
+        </w:rPr>
+        <w:t xml:space="preserve"> case: #7:</w:t>
+      </w:r>
+      <w:r>
+        <w:t xml:space="preserve"> Udregn </w:t>
+      </w:r>
+      <w:proofErr w:type="spellStart"/>
+      <w:r>
+        <w:t>Σ</w:t>
+      </w:r>
+      <w:r>
+        <w:t>b</w:t>
+      </w:r>
+      <w:proofErr w:type="spellEnd"/>
+      <w:r>
+        <w:br/>
+      </w:r>
+      <w:r>
+        <w:rPr>
+          <w:rStyle w:val="Overskrift3Tegn"/>
+        </w:rPr>
+        <w:t>OC numre:</w:t>
+      </w:r>
+      <w:r>
+        <w:rPr>
+          <w:rStyle w:val="Overskrift3Tegn"/>
+        </w:rPr>
+        <w:br/>
+      </w:r>
+      <w:r>
+        <w:t>OC17</w:t>
+      </w:r>
+      <w:r>
+        <w:t>:</w:t>
+      </w:r>
+      <w:r>
+        <w:t xml:space="preserve"> </w:t>
+      </w:r>
+      <w:proofErr w:type="spellStart"/>
+      <w:r>
+        <w:t>setForskydning</w:t>
+      </w:r>
+      <w:r>
+        <w:t>spunkt</w:t>
+      </w:r>
+      <w:proofErr w:type="spellEnd"/>
+      <w:r>
+        <w:br/>
+        <w:t xml:space="preserve">OC18: </w:t>
+      </w:r>
+      <w:proofErr w:type="spellStart"/>
+      <w:r>
+        <w:t>setInertimoment</w:t>
+      </w:r>
+      <w:proofErr w:type="spellEnd"/>
+      <w:r>
+        <w:br/>
+        <w:t xml:space="preserve">OC19: </w:t>
+      </w:r>
+      <w:proofErr w:type="spellStart"/>
+      <w:r>
+        <w:t>getSigmaB</w:t>
+      </w:r>
+      <w:proofErr w:type="spellEnd"/>
+    </w:p>
+    <w:p>
+      <w:pPr>
+        <w:rPr>
           <w:lang w:val="en-US"/>
         </w:rPr>
       </w:pPr>
@@ -575,10 +613,6 @@
     <w:p>
       <w:pPr>
         <w:rPr>
-          <w:rFonts w:asciiTheme="majorHAnsi" w:eastAsiaTheme="majorEastAsia" w:hAnsiTheme="majorHAnsi" w:cstheme="majorBidi"/>
-          <w:b/>
-          <w:bCs/>
-          <w:color w:val="4F81BD" w:themeColor="accent1"/>
           <w:lang w:val="en-US"/>
         </w:rPr>
       </w:pPr>
@@ -587,28 +621,29 @@
           <w:rStyle w:val="Overskrift3Tegn"/>
           <w:lang w:val="en-US"/>
         </w:rPr>
-        <w:t>Use case: #7:</w:t>
-      </w:r>
+        <w:t>Use case: #</w:t>
+      </w:r>
+      <w:r>
+        <w:rPr>
+          <w:rStyle w:val="Overskrift3Tegn"/>
+          <w:lang w:val="en-US"/>
+        </w:rPr>
+        <w:t xml:space="preserve">8: </w:t>
+      </w:r>
+      <w:proofErr w:type="spellStart"/>
+      <w:r>
+        <w:rPr>
+          <w:lang w:val="en-US"/>
+        </w:rPr>
+        <w:t>Udregn</w:t>
+      </w:r>
+      <w:proofErr w:type="spellEnd"/>
       <w:r>
         <w:rPr>
           <w:lang w:val="en-US"/>
         </w:rPr>
         <w:t xml:space="preserve"> </w:t>
       </w:r>
-      <w:proofErr w:type="spellStart"/>
-      <w:r>
-        <w:rPr>
-          <w:lang w:val="en-US"/>
-        </w:rPr>
-        <w:t>Udregn</w:t>
-      </w:r>
-      <w:proofErr w:type="spellEnd"/>
-      <w:r>
-        <w:rPr>
-          <w:lang w:val="en-US"/>
-        </w:rPr>
-        <w:t xml:space="preserve"> </w:t>
-      </w:r>
       <w:r>
         <w:t>Σ</w:t>
       </w:r>
@@ -616,7 +651,7 @@
         <w:rPr>
           <w:lang w:val="en-US"/>
         </w:rPr>
-        <w:t>b</w:t>
+        <w:t>ref</w:t>
       </w:r>
       <w:r>
         <w:rPr>
@@ -640,36 +675,9 @@
         <w:t>numre</w:t>
       </w:r>
       <w:proofErr w:type="spellEnd"/>
-      <w:proofErr w:type="gramStart"/>
-      <w:r>
-        <w:rPr>
-          <w:rStyle w:val="Overskrift3Tegn"/>
-          <w:lang w:val="en-US"/>
-        </w:rPr>
-        <w:t>:</w:t>
-      </w:r>
-      <w:proofErr w:type="gramEnd"/>
-      <w:r>
-        <w:rPr>
-          <w:rStyle w:val="Overskrift3Tegn"/>
-          <w:lang w:val="en-US"/>
-        </w:rPr>
-        <w:br/>
-      </w:r>
-      <w:r>
-        <w:rPr>
-          <w:lang w:val="en-US"/>
-        </w:rPr>
-        <w:t>OC1</w:t>
-      </w:r>
-      <w:r>
-        <w:rPr>
-          <w:lang w:val="en-US"/>
-        </w:rPr>
-        <w:t>7</w:t>
-      </w:r>
-      <w:r>
-        <w:rPr>
+      <w:r>
+        <w:rPr>
+          <w:rStyle w:val="Overskrift3Tegn"/>
           <w:lang w:val="en-US"/>
         </w:rPr>
         <w:t>:</w:t>
@@ -707,7 +715,7 @@
         <w:rPr>
           <w:lang w:val="en-US"/>
         </w:rPr>
-        <w:t>17</w:t>
+        <w:t>20</w:t>
       </w:r>
       <w:r>
         <w:rPr>
@@ -734,14 +742,13 @@
           <w:rStyle w:val="Overskrift3Tegn"/>
           <w:lang w:val="en-US"/>
         </w:rPr>
-        <w:t>Use case: #</w:t>
-      </w:r>
-      <w:r>
-        <w:rPr>
-          <w:rStyle w:val="Overskrift3Tegn"/>
-          <w:lang w:val="en-US"/>
-        </w:rPr>
-        <w:t xml:space="preserve">8: </w:t>
+        <w:t>Use case: #9:</w:t>
+      </w:r>
+      <w:r>
+        <w:rPr>
+          <w:lang w:val="en-US"/>
+        </w:rPr>
+        <w:t xml:space="preserve"> </w:t>
       </w:r>
       <w:proofErr w:type="spellStart"/>
       <w:r>
@@ -755,16 +762,7 @@
         <w:rPr>
           <w:lang w:val="en-US"/>
         </w:rPr>
-        <w:t xml:space="preserve"> </w:t>
-      </w:r>
-      <w:r>
-        <w:t>Σ</w:t>
-      </w:r>
-      <w:r>
-        <w:rPr>
-          <w:lang w:val="en-US"/>
-        </w:rPr>
-        <w:t>ref</w:t>
+        <w:t xml:space="preserve"> SF</w:t>
       </w:r>
       <w:r>
         <w:rPr>
@@ -785,7 +783,14 @@
           <w:rStyle w:val="Overskrift3Tegn"/>
           <w:lang w:val="en-US"/>
         </w:rPr>
-        <w:t>numre</w:t>
+        <w:t>num</w:t>
+      </w:r>
+      <w:r>
+        <w:rPr>
+          <w:rStyle w:val="Overskrift3Tegn"/>
+          <w:lang w:val="en-US"/>
+        </w:rPr>
+        <w:t>re</w:t>
       </w:r>
       <w:proofErr w:type="spellEnd"/>
       <w:r>
@@ -814,7 +819,14 @@
           <w:rStyle w:val="Overskrift3Tegn"/>
           <w:lang w:val="en-US"/>
         </w:rPr>
-        <w:t>Use case: #9:</w:t>
+        <w:t>Use case: #</w:t>
+      </w:r>
+      <w:r>
+        <w:rPr>
+          <w:rStyle w:val="Overskrift3Tegn"/>
+          <w:lang w:val="en-US"/>
+        </w:rPr>
+        <w:t xml:space="preserve">10: </w:t>
       </w:r>
       <w:r>
         <w:rPr>
@@ -827,14 +839,14 @@
         <w:rPr>
           <w:lang w:val="en-US"/>
         </w:rPr>
-        <w:t>Udregn</w:t>
-      </w:r>
-      <w:proofErr w:type="spellEnd"/>
-      <w:r>
-        <w:rPr>
-          <w:lang w:val="en-US"/>
-        </w:rPr>
-        <w:t xml:space="preserve"> SF</w:t>
+        <w:t>beregn</w:t>
+      </w:r>
+      <w:proofErr w:type="spellEnd"/>
+      <w:r>
+        <w:rPr>
+          <w:lang w:val="en-US"/>
+        </w:rPr>
+        <w:t xml:space="preserve"> areal</w:t>
       </w:r>
       <w:r>
         <w:rPr>
@@ -855,14 +867,7 @@
           <w:rStyle w:val="Overskrift3Tegn"/>
           <w:lang w:val="en-US"/>
         </w:rPr>
-        <w:t>num</w:t>
-      </w:r>
-      <w:r>
-        <w:rPr>
-          <w:rStyle w:val="Overskrift3Tegn"/>
-          <w:lang w:val="en-US"/>
-        </w:rPr>
-        <w:t>re</w:t>
+        <w:t>numre</w:t>
       </w:r>
       <w:proofErr w:type="spellEnd"/>
       <w:r>
@@ -881,94 +886,21 @@
       </w:pPr>
     </w:p>
     <w:p>
-      <w:pPr>
-        <w:rPr>
-          <w:lang w:val="en-US"/>
-        </w:rPr>
-      </w:pPr>
-      <w:r>
-        <w:rPr>
-          <w:rStyle w:val="Overskrift3Tegn"/>
-          <w:lang w:val="en-US"/>
-        </w:rPr>
-        <w:t>Use case: #</w:t>
-      </w:r>
-      <w:r>
-        <w:rPr>
-          <w:rStyle w:val="Overskrift3Tegn"/>
-          <w:lang w:val="en-US"/>
-        </w:rPr>
-        <w:t xml:space="preserve">10: </w:t>
-      </w:r>
-      <w:r>
-        <w:rPr>
-          <w:lang w:val="en-US"/>
-        </w:rPr>
-        <w:t xml:space="preserve"> </w:t>
-      </w:r>
-      <w:proofErr w:type="spellStart"/>
-      <w:r>
-        <w:rPr>
-          <w:lang w:val="en-US"/>
-        </w:rPr>
-        <w:t>beregn</w:t>
-      </w:r>
-      <w:proofErr w:type="spellEnd"/>
-      <w:r>
-        <w:rPr>
-          <w:lang w:val="en-US"/>
-        </w:rPr>
-        <w:t xml:space="preserve"> areal</w:t>
-      </w:r>
-      <w:r>
-        <w:rPr>
-          <w:lang w:val="en-US"/>
-        </w:rPr>
-        <w:br/>
-      </w:r>
-      <w:r>
-        <w:rPr>
-          <w:rStyle w:val="Overskrift3Tegn"/>
-          <w:lang w:val="en-US"/>
-        </w:rPr>
-        <w:t xml:space="preserve">OC </w:t>
-      </w:r>
-      <w:proofErr w:type="spellStart"/>
-      <w:r>
-        <w:rPr>
-          <w:rStyle w:val="Overskrift3Tegn"/>
-          <w:lang w:val="en-US"/>
-        </w:rPr>
-        <w:t>numre</w:t>
-      </w:r>
-      <w:proofErr w:type="spellEnd"/>
-      <w:r>
-        <w:rPr>
-          <w:rStyle w:val="Overskrift3Tegn"/>
-          <w:lang w:val="en-US"/>
-        </w:rPr>
-        <w:t>:</w:t>
-      </w:r>
-    </w:p>
-    <w:p>
-      <w:pPr>
-        <w:rPr>
-          <w:lang w:val="en-US"/>
-        </w:rPr>
-      </w:pPr>
-    </w:p>
-    <w:p>
-      <w:r>
-        <w:rPr>
-          <w:rStyle w:val="Overskrift3Tegn"/>
-          <w:lang w:val="en-US"/>
-        </w:rPr>
-        <w:t>Use case: #11:</w:t>
-      </w:r>
-      <w:r>
-        <w:rPr>
-          <w:lang w:val="en-US"/>
-        </w:rPr>
+      <w:proofErr w:type="spellStart"/>
+      <w:r>
+        <w:rPr>
+          <w:rStyle w:val="Overskrift3Tegn"/>
+        </w:rPr>
+        <w:t>Use</w:t>
+      </w:r>
+      <w:proofErr w:type="spellEnd"/>
+      <w:r>
+        <w:rPr>
+          <w:rStyle w:val="Overskrift3Tegn"/>
+        </w:rPr>
+        <w:t xml:space="preserve"> case: #11:</w:t>
+      </w:r>
+      <w:r>
         <w:t xml:space="preserve"> </w:t>
       </w:r>
       <w:r>

</xml_diff>